<commit_message>
ITJ-6: Support server profiles.
</commit_message>
<xml_diff>
--- a/itol-addin/doc/ITOL Test Plan.docx
+++ b/itol-addin/doc/ITOL Test Plan.docx
@@ -485,70 +485,81 @@
     <w:p>
       <w:pPr>
         <w:pStyle w:val="berschrift1"/>
-        <w:rPr>
-          <w:lang w:val="de-DE"/>
-        </w:rPr>
-      </w:pPr>
-      <w:r>
-        <w:rPr>
-          <w:lang w:val="de-DE"/>
-        </w:rPr>
-        <w:t>Proxy Server</w:t>
-      </w:r>
-    </w:p>
-    <w:p>
-      <w:pPr>
-        <w:pStyle w:val="berschrift2"/>
-        <w:rPr>
-          <w:lang w:val="de-DE"/>
-        </w:rPr>
-      </w:pPr>
-      <w:r>
-        <w:rPr>
-          <w:lang w:val="de-DE"/>
-        </w:rPr>
-        <w:t xml:space="preserve">Set </w:t>
-      </w:r>
-      <w:proofErr w:type="spellStart"/>
-      <w:r>
-        <w:rPr>
-          <w:lang w:val="de-DE"/>
-        </w:rPr>
-        <w:t>up</w:t>
-      </w:r>
-      <w:proofErr w:type="spellEnd"/>
-    </w:p>
-    <w:p>
-      <w:r>
-        <w:t>Proxy server should be off in ITOL configuration.</w:t>
-      </w:r>
-    </w:p>
-    <w:p>
-      <w:r>
-        <w:t xml:space="preserve">Install proxy server as described in </w:t>
-      </w:r>
-      <w:r>
-        <w:fldChar w:fldCharType="begin"/>
-      </w:r>
-      <w:r>
-        <w:instrText xml:space="preserve"> REF _Ref484903163 \r \h </w:instrText>
-      </w:r>
-      <w:r>
-        <w:fldChar w:fldCharType="separate"/>
-      </w:r>
-      <w:r>
-        <w:t>2.1</w:t>
-      </w:r>
-      <w:r>
-        <w:fldChar w:fldCharType="end"/>
-      </w:r>
-      <w:r>
-        <w:t>.</w:t>
+      </w:pPr>
+      <w:r>
+        <w:t>Logging</w:t>
       </w:r>
     </w:p>
     <w:p>
       <w:bookmarkStart w:id="1" w:name="_GoBack"/>
       <w:bookmarkEnd w:id="1"/>
+    </w:p>
+    <w:p>
+      <w:pPr>
+        <w:pStyle w:val="berschrift1"/>
+        <w:rPr>
+          <w:lang w:val="de-DE"/>
+        </w:rPr>
+      </w:pPr>
+      <w:r>
+        <w:rPr>
+          <w:lang w:val="de-DE"/>
+        </w:rPr>
+        <w:t>Proxy Server</w:t>
+      </w:r>
+    </w:p>
+    <w:p>
+      <w:pPr>
+        <w:pStyle w:val="berschrift2"/>
+        <w:rPr>
+          <w:lang w:val="de-DE"/>
+        </w:rPr>
+      </w:pPr>
+      <w:r>
+        <w:rPr>
+          <w:lang w:val="de-DE"/>
+        </w:rPr>
+        <w:t xml:space="preserve">Set </w:t>
+      </w:r>
+      <w:proofErr w:type="spellStart"/>
+      <w:r>
+        <w:rPr>
+          <w:lang w:val="de-DE"/>
+        </w:rPr>
+        <w:t>up</w:t>
+      </w:r>
+      <w:proofErr w:type="spellEnd"/>
+    </w:p>
+    <w:p>
+      <w:r>
+        <w:t>Proxy server should be off in ITOL configuration.</w:t>
+      </w:r>
+    </w:p>
+    <w:p>
+      <w:r>
+        <w:lastRenderedPageBreak/>
+        <w:t xml:space="preserve">Install proxy server as described in </w:t>
+      </w:r>
+      <w:r>
+        <w:fldChar w:fldCharType="begin"/>
+      </w:r>
+      <w:r>
+        <w:instrText xml:space="preserve"> REF _Ref484903163 \r \h </w:instrText>
+      </w:r>
+      <w:r>
+        <w:fldChar w:fldCharType="separate"/>
+      </w:r>
+      <w:r>
+        <w:t>2.1</w:t>
+      </w:r>
+      <w:r>
+        <w:fldChar w:fldCharType="end"/>
+      </w:r>
+      <w:r>
+        <w:t>.</w:t>
+      </w:r>
+    </w:p>
+    <w:p>
       <w:r>
         <w:t xml:space="preserve">Configure proxy </w:t>
       </w:r>
@@ -599,7 +610,6 @@
     </w:p>
     <w:p>
       <w:r>
-        <w:lastRenderedPageBreak/>
         <w:t>Start Outlook, enter proxy server credentials: user=</w:t>
       </w:r>
       <w:proofErr w:type="spellStart"/>
@@ -2413,6 +2423,7 @@
     <w:lsdException w:name="HTML Sample" w:semiHidden="1" w:unhideWhenUsed="1"/>
     <w:lsdException w:name="HTML Typewriter" w:semiHidden="1" w:unhideWhenUsed="1"/>
     <w:lsdException w:name="HTML Variable" w:semiHidden="1" w:unhideWhenUsed="1"/>
+    <w:lsdException w:name="Normal Table" w:semiHidden="1" w:unhideWhenUsed="1"/>
     <w:lsdException w:name="annotation subject" w:semiHidden="1" w:unhideWhenUsed="1"/>
     <w:lsdException w:name="No List" w:semiHidden="1" w:unhideWhenUsed="1"/>
     <w:lsdException w:name="Outline List 1" w:semiHidden="1" w:unhideWhenUsed="1"/>
@@ -2459,8 +2470,10 @@
     <w:lsdException w:name="Table Subtle 2" w:semiHidden="1" w:unhideWhenUsed="1"/>
     <w:lsdException w:name="Table Web 1" w:semiHidden="1" w:unhideWhenUsed="1"/>
     <w:lsdException w:name="Table Web 2" w:semiHidden="1" w:unhideWhenUsed="1"/>
+    <w:lsdException w:name="Table Web 3" w:semiHidden="1" w:unhideWhenUsed="1"/>
     <w:lsdException w:name="Balloon Text" w:semiHidden="1" w:unhideWhenUsed="1"/>
     <w:lsdException w:name="Table Grid" w:uiPriority="39"/>
+    <w:lsdException w:name="Table Theme" w:semiHidden="1" w:unhideWhenUsed="1"/>
     <w:lsdException w:name="Placeholder Text" w:semiHidden="1"/>
     <w:lsdException w:name="No Spacing" w:uiPriority="1" w:qFormat="1"/>
     <w:lsdException w:name="Light Shading" w:uiPriority="60"/>

</xml_diff>